<commit_message>
add 3 lab, edit 1 lab reporе'
</commit_message>
<xml_diff>
--- a/Machine Learning/Report2, 2372, Melnikova.docx
+++ b/Machine Learning/Report2, 2372, Melnikova.docx
@@ -224,7 +224,7 @@
           <w:sz w:val="28"/>
           <w:szCs w:val="28"/>
         </w:rPr>
-        <w:t>1</w:t>
+        <w:t>2</w:t>
       </w:r>
     </w:p>
     <w:p>
@@ -281,7 +281,7 @@
           <w:spacing w:val="5"/>
           <w:sz w:val="28"/>
           <w:szCs w:val="28"/>
-          <w:lang w:val="en-US" w:eastAsia="ru-RU"/>
+          <w:lang w:eastAsia="ru-RU"/>
         </w:rPr>
       </w:pPr>
       <w:r>
@@ -1238,23 +1238,7 @@
           <w:sz w:val="28"/>
           <w:szCs w:val="28"/>
         </w:rPr>
-        <w:t xml:space="preserve">Добавим новый атрибут: </w:t>
-      </w:r>
-      <w:r>
-        <w:rPr>
-          <w:rFonts w:ascii="Times New Roman" w:hAnsi="Times New Roman" w:cs="Times New Roman"/>
-          <w:sz w:val="28"/>
-          <w:szCs w:val="28"/>
-        </w:rPr>
-        <w:t>процент времени,</w:t>
-      </w:r>
-      <w:r>
-        <w:rPr>
-          <w:rFonts w:ascii="Times New Roman" w:hAnsi="Times New Roman" w:cs="Times New Roman"/>
-          <w:sz w:val="28"/>
-          <w:szCs w:val="28"/>
-        </w:rPr>
-        <w:t xml:space="preserve"> затрачиваемого на учёбу от суточного времени '</w:t>
+        <w:t>Добавим новый атрибут: процент времени, затрачиваемого на учёбу от суточного времени '</w:t>
       </w:r>
       <w:proofErr w:type="spellStart"/>
       <w:r>
@@ -2238,23 +2222,7 @@
           <w:sz w:val="24"/>
           <w:szCs w:val="24"/>
         </w:rPr>
-        <w:t>Рис1</w:t>
-      </w:r>
-      <w:r>
-        <w:rPr>
-          <w:rFonts w:ascii="Times New Roman" w:hAnsi="Times New Roman" w:cs="Times New Roman"/>
-          <w:sz w:val="24"/>
-          <w:szCs w:val="24"/>
-        </w:rPr>
-        <w:t>–</w:t>
-      </w:r>
-      <w:r>
-        <w:rPr>
-          <w:rFonts w:ascii="Times New Roman" w:hAnsi="Times New Roman" w:cs="Times New Roman"/>
-          <w:sz w:val="24"/>
-          <w:szCs w:val="24"/>
-        </w:rPr>
-        <w:t>6. Графики рассеивания</w:t>
+        <w:t>Рис1–6. Графики рассеивания</w:t>
       </w:r>
     </w:p>
     <w:p>
@@ -2436,6 +2404,50 @@
         </w:rPr>
         <w:t>и применим метод кластеризации.</w:t>
       </w:r>
+      <w:r>
+        <w:rPr>
+          <w:rFonts w:ascii="Times New Roman" w:hAnsi="Times New Roman" w:cs="Times New Roman"/>
+          <w:sz w:val="28"/>
+          <w:szCs w:val="28"/>
+        </w:rPr>
+        <w:t xml:space="preserve"> Визуально выделяется 3 основных группы, описанные выше, поэтому применяя метод кластеризации </w:t>
+      </w:r>
+      <w:proofErr w:type="spellStart"/>
+      <w:r>
+        <w:rPr>
+          <w:rFonts w:ascii="Times New Roman" w:hAnsi="Times New Roman" w:cs="Times New Roman"/>
+          <w:sz w:val="28"/>
+          <w:szCs w:val="28"/>
+        </w:rPr>
+        <w:t>KMeans</w:t>
+      </w:r>
+      <w:proofErr w:type="spellEnd"/>
+      <w:r>
+        <w:rPr>
+          <w:rFonts w:ascii="Times New Roman" w:hAnsi="Times New Roman" w:cs="Times New Roman"/>
+          <w:sz w:val="28"/>
+          <w:szCs w:val="28"/>
+        </w:rPr>
+        <w:t xml:space="preserve"> зададим количество кластеров параметром </w:t>
+      </w:r>
+      <w:proofErr w:type="spellStart"/>
+      <w:r>
+        <w:rPr>
+          <w:rFonts w:ascii="Times New Roman" w:hAnsi="Times New Roman" w:cs="Times New Roman"/>
+          <w:sz w:val="28"/>
+          <w:szCs w:val="28"/>
+        </w:rPr>
+        <w:t>n_clusters</w:t>
+      </w:r>
+      <w:proofErr w:type="spellEnd"/>
+      <w:r>
+        <w:rPr>
+          <w:rFonts w:ascii="Times New Roman" w:hAnsi="Times New Roman" w:cs="Times New Roman"/>
+          <w:sz w:val="28"/>
+          <w:szCs w:val="28"/>
+        </w:rPr>
+        <w:t xml:space="preserve"> = 3.</w:t>
+      </w:r>
     </w:p>
     <w:p>
       <w:pPr>
@@ -2445,28 +2457,17 @@
           <w:rStyle w:val="a4"/>
           <w:sz w:val="22"/>
           <w:szCs w:val="22"/>
-          <w:lang w:eastAsia="ru-RU"/>
-        </w:rPr>
-      </w:pPr>
-      <w:proofErr w:type="spellStart"/>
-      <w:r>
-        <w:rPr>
-          <w:rStyle w:val="a4"/>
-          <w:sz w:val="22"/>
-          <w:szCs w:val="22"/>
-          <w:lang w:eastAsia="ru-RU"/>
-        </w:rPr>
-        <w:t>from</w:t>
-      </w:r>
-      <w:proofErr w:type="spellEnd"/>
-      <w:r>
-        <w:rPr>
-          <w:rStyle w:val="a4"/>
-          <w:sz w:val="22"/>
-          <w:szCs w:val="22"/>
-          <w:lang w:eastAsia="ru-RU"/>
-        </w:rPr>
-        <w:t xml:space="preserve"> </w:t>
+          <w:lang w:val="en-US" w:eastAsia="ru-RU"/>
+        </w:rPr>
+      </w:pPr>
+      <w:r>
+        <w:rPr>
+          <w:rStyle w:val="a4"/>
+          <w:sz w:val="22"/>
+          <w:szCs w:val="22"/>
+          <w:lang w:val="en-US" w:eastAsia="ru-RU"/>
+        </w:rPr>
+        <w:t xml:space="preserve">from </w:t>
       </w:r>
       <w:proofErr w:type="spellStart"/>
       <w:proofErr w:type="gramStart"/>
@@ -2475,7 +2476,7 @@
           <w:rStyle w:val="a4"/>
           <w:sz w:val="22"/>
           <w:szCs w:val="22"/>
-          <w:lang w:eastAsia="ru-RU"/>
+          <w:lang w:val="en-US" w:eastAsia="ru-RU"/>
         </w:rPr>
         <w:t>sklearn.cluster</w:t>
       </w:r>
@@ -2486,37 +2487,17 @@
           <w:rStyle w:val="a4"/>
           <w:sz w:val="22"/>
           <w:szCs w:val="22"/>
-          <w:lang w:eastAsia="ru-RU"/>
-        </w:rPr>
-        <w:t xml:space="preserve"> </w:t>
-      </w:r>
-      <w:proofErr w:type="spellStart"/>
-      <w:r>
-        <w:rPr>
-          <w:rStyle w:val="a4"/>
-          <w:sz w:val="22"/>
-          <w:szCs w:val="22"/>
-          <w:lang w:eastAsia="ru-RU"/>
-        </w:rPr>
-        <w:t>import</w:t>
-      </w:r>
-      <w:proofErr w:type="spellEnd"/>
-      <w:r>
-        <w:rPr>
-          <w:rStyle w:val="a4"/>
-          <w:sz w:val="22"/>
-          <w:szCs w:val="22"/>
-          <w:lang w:eastAsia="ru-RU"/>
-        </w:rPr>
-        <w:t xml:space="preserve"> </w:t>
-      </w:r>
-      <w:proofErr w:type="spellStart"/>
-      <w:r>
-        <w:rPr>
-          <w:rStyle w:val="a4"/>
-          <w:sz w:val="22"/>
-          <w:szCs w:val="22"/>
-          <w:lang w:eastAsia="ru-RU"/>
+          <w:lang w:val="en-US" w:eastAsia="ru-RU"/>
+        </w:rPr>
+        <w:t xml:space="preserve"> import </w:t>
+      </w:r>
+      <w:proofErr w:type="spellStart"/>
+      <w:r>
+        <w:rPr>
+          <w:rStyle w:val="a4"/>
+          <w:sz w:val="22"/>
+          <w:szCs w:val="22"/>
+          <w:lang w:val="en-US" w:eastAsia="ru-RU"/>
         </w:rPr>
         <w:t>KMeans</w:t>
       </w:r>
@@ -2530,7 +2511,7 @@
           <w:rStyle w:val="a4"/>
           <w:sz w:val="22"/>
           <w:szCs w:val="22"/>
-          <w:lang w:eastAsia="ru-RU"/>
+          <w:lang w:val="en-US" w:eastAsia="ru-RU"/>
         </w:rPr>
       </w:pPr>
     </w:p>
@@ -2729,16 +2710,16 @@
           <w:rStyle w:val="a4"/>
           <w:sz w:val="22"/>
           <w:szCs w:val="22"/>
-          <w:lang w:eastAsia="ru-RU"/>
-        </w:rPr>
-      </w:pPr>
-      <w:proofErr w:type="spellStart"/>
-      <w:r>
-        <w:rPr>
-          <w:rStyle w:val="a4"/>
-          <w:sz w:val="22"/>
-          <w:szCs w:val="22"/>
-          <w:lang w:eastAsia="ru-RU"/>
+          <w:lang w:val="en-US" w:eastAsia="ru-RU"/>
+        </w:rPr>
+      </w:pPr>
+      <w:proofErr w:type="spellStart"/>
+      <w:r>
+        <w:rPr>
+          <w:rStyle w:val="a4"/>
+          <w:sz w:val="22"/>
+          <w:szCs w:val="22"/>
+          <w:lang w:val="en-US" w:eastAsia="ru-RU"/>
         </w:rPr>
         <w:t>kmeans.fit</w:t>
       </w:r>
@@ -2748,7 +2729,7 @@
           <w:rStyle w:val="a4"/>
           <w:sz w:val="22"/>
           <w:szCs w:val="22"/>
-          <w:lang w:eastAsia="ru-RU"/>
+          <w:lang w:val="en-US" w:eastAsia="ru-RU"/>
         </w:rPr>
         <w:t>(X)</w:t>
       </w:r>
@@ -2761,7 +2742,7 @@
           <w:rStyle w:val="a4"/>
           <w:sz w:val="22"/>
           <w:szCs w:val="22"/>
-          <w:lang w:eastAsia="ru-RU"/>
+          <w:lang w:val="en-US" w:eastAsia="ru-RU"/>
         </w:rPr>
       </w:pPr>
     </w:p>
@@ -3429,7 +3410,7 @@
           <w:sz w:val="24"/>
           <w:szCs w:val="24"/>
         </w:rPr>
-        <w:t>Level</w:t>
+        <w:t xml:space="preserve">Level </w:t>
       </w:r>
       <w:r>
         <w:rPr>
@@ -3437,7 +3418,7 @@
           <w:sz w:val="24"/>
           <w:szCs w:val="24"/>
         </w:rPr>
-        <w:t xml:space="preserve"> </w:t>
+        <w:t xml:space="preserve">от </w:t>
       </w:r>
       <w:r>
         <w:rPr>
@@ -3445,7 +3426,7 @@
           <w:sz w:val="24"/>
           <w:szCs w:val="24"/>
         </w:rPr>
-        <w:t xml:space="preserve">от </w:t>
+        <w:t>Study</w:t>
       </w:r>
       <w:r>
         <w:rPr>
@@ -3453,32 +3434,24 @@
           <w:sz w:val="24"/>
           <w:szCs w:val="24"/>
         </w:rPr>
-        <w:t>Study</w:t>
-      </w:r>
+        <w:t xml:space="preserve"> </w:t>
+      </w:r>
+      <w:proofErr w:type="spellStart"/>
       <w:r>
         <w:rPr>
           <w:rFonts w:ascii="Times New Roman" w:hAnsi="Times New Roman" w:cs="Times New Roman"/>
           <w:sz w:val="24"/>
           <w:szCs w:val="24"/>
         </w:rPr>
-        <w:t xml:space="preserve"> </w:t>
-      </w:r>
-      <w:proofErr w:type="spellStart"/>
+        <w:t>Hours</w:t>
+      </w:r>
+      <w:proofErr w:type="spellEnd"/>
       <w:r>
         <w:rPr>
           <w:rFonts w:ascii="Times New Roman" w:hAnsi="Times New Roman" w:cs="Times New Roman"/>
           <w:sz w:val="24"/>
           <w:szCs w:val="24"/>
         </w:rPr>
-        <w:t>Hours</w:t>
-      </w:r>
-      <w:proofErr w:type="spellEnd"/>
-      <w:r>
-        <w:rPr>
-          <w:rFonts w:ascii="Times New Roman" w:hAnsi="Times New Roman" w:cs="Times New Roman"/>
-          <w:sz w:val="24"/>
-          <w:szCs w:val="24"/>
-        </w:rPr>
         <w:t xml:space="preserve"> </w:t>
       </w:r>
     </w:p>
@@ -3532,7 +3505,23 @@
           <w:sz w:val="28"/>
           <w:szCs w:val="28"/>
         </w:rPr>
-        <w:t>Кластеры совпадают с описанной выше зависимостью.</w:t>
+        <w:t xml:space="preserve">Кластеры </w:t>
+      </w:r>
+      <w:r>
+        <w:rPr>
+          <w:rFonts w:ascii="Times New Roman" w:hAnsi="Times New Roman" w:cs="Times New Roman"/>
+          <w:sz w:val="28"/>
+          <w:szCs w:val="28"/>
+        </w:rPr>
+        <w:t xml:space="preserve">почти </w:t>
+      </w:r>
+      <w:r>
+        <w:rPr>
+          <w:rFonts w:ascii="Times New Roman" w:hAnsi="Times New Roman" w:cs="Times New Roman"/>
+          <w:sz w:val="28"/>
+          <w:szCs w:val="28"/>
+        </w:rPr>
+        <w:t>совпадают с описанной выше зависимостью.</w:t>
       </w:r>
     </w:p>
     <w:p>
@@ -3553,23 +3542,111 @@
         </w:rPr>
         <w:t xml:space="preserve">Построим еще графики кластеризации, для зависимостей, на </w:t>
       </w:r>
-      <w:proofErr w:type="spellStart"/>
-      <w:r>
-        <w:rPr>
-          <w:rFonts w:ascii="Times New Roman" w:hAnsi="Times New Roman" w:cs="Times New Roman"/>
-          <w:sz w:val="28"/>
-          <w:szCs w:val="28"/>
-        </w:rPr>
-        <w:t>граффиках</w:t>
-      </w:r>
-      <w:proofErr w:type="spellEnd"/>
-      <w:r>
-        <w:rPr>
-          <w:rFonts w:ascii="Times New Roman" w:hAnsi="Times New Roman" w:cs="Times New Roman"/>
-          <w:sz w:val="28"/>
-          <w:szCs w:val="28"/>
-        </w:rPr>
-        <w:t xml:space="preserve"> которых нет кластеров.</w:t>
+      <w:r>
+        <w:rPr>
+          <w:rFonts w:ascii="Times New Roman" w:hAnsi="Times New Roman" w:cs="Times New Roman"/>
+          <w:sz w:val="28"/>
+          <w:szCs w:val="28"/>
+        </w:rPr>
+        <w:t>графиках</w:t>
+      </w:r>
+      <w:r>
+        <w:rPr>
+          <w:rFonts w:ascii="Times New Roman" w:hAnsi="Times New Roman" w:cs="Times New Roman"/>
+          <w:sz w:val="28"/>
+          <w:szCs w:val="28"/>
+        </w:rPr>
+        <w:t xml:space="preserve"> которых нет</w:t>
+      </w:r>
+      <w:r>
+        <w:rPr>
+          <w:rFonts w:ascii="Times New Roman" w:hAnsi="Times New Roman" w:cs="Times New Roman"/>
+          <w:sz w:val="28"/>
+          <w:szCs w:val="28"/>
+        </w:rPr>
+        <w:t xml:space="preserve"> выраженных групп</w:t>
+      </w:r>
+      <w:r>
+        <w:rPr>
+          <w:rFonts w:ascii="Times New Roman" w:hAnsi="Times New Roman" w:cs="Times New Roman"/>
+          <w:sz w:val="28"/>
+          <w:szCs w:val="28"/>
+        </w:rPr>
+        <w:t>.</w:t>
+      </w:r>
+      <w:r>
+        <w:rPr>
+          <w:rFonts w:ascii="Times New Roman" w:hAnsi="Times New Roman" w:cs="Times New Roman"/>
+          <w:sz w:val="28"/>
+          <w:szCs w:val="28"/>
+        </w:rPr>
+        <w:t xml:space="preserve"> Значения </w:t>
+      </w:r>
+      <w:proofErr w:type="spellStart"/>
+      <w:r>
+        <w:rPr>
+          <w:rFonts w:ascii="Times New Roman" w:hAnsi="Times New Roman" w:cs="Times New Roman"/>
+          <w:sz w:val="28"/>
+          <w:szCs w:val="28"/>
+        </w:rPr>
+        <w:t>n_clusters</w:t>
+      </w:r>
+      <w:proofErr w:type="spellEnd"/>
+      <w:r>
+        <w:rPr>
+          <w:rFonts w:ascii="Times New Roman" w:hAnsi="Times New Roman" w:cs="Times New Roman"/>
+          <w:sz w:val="28"/>
+          <w:szCs w:val="28"/>
+        </w:rPr>
+        <w:t xml:space="preserve"> возьмём 5 и 4, в данном случае выбор </w:t>
+      </w:r>
+      <w:r>
+        <w:rPr>
+          <w:rFonts w:ascii="Times New Roman" w:hAnsi="Times New Roman" w:cs="Times New Roman"/>
+          <w:sz w:val="28"/>
+          <w:szCs w:val="28"/>
+        </w:rPr>
+        <w:t>параметр</w:t>
+      </w:r>
+      <w:r>
+        <w:rPr>
+          <w:rFonts w:ascii="Times New Roman" w:hAnsi="Times New Roman" w:cs="Times New Roman"/>
+          <w:sz w:val="28"/>
+          <w:szCs w:val="28"/>
+        </w:rPr>
+        <w:t xml:space="preserve"> </w:t>
+      </w:r>
+      <w:r>
+        <w:rPr>
+          <w:rFonts w:ascii="Times New Roman" w:hAnsi="Times New Roman" w:cs="Times New Roman"/>
+          <w:sz w:val="28"/>
+          <w:szCs w:val="28"/>
+        </w:rPr>
+        <w:t>количеств</w:t>
+      </w:r>
+      <w:r>
+        <w:rPr>
+          <w:rFonts w:ascii="Times New Roman" w:hAnsi="Times New Roman" w:cs="Times New Roman"/>
+          <w:sz w:val="28"/>
+          <w:szCs w:val="28"/>
+        </w:rPr>
+        <w:t>а</w:t>
+      </w:r>
+      <w:r>
+        <w:rPr>
+          <w:rFonts w:ascii="Times New Roman" w:hAnsi="Times New Roman" w:cs="Times New Roman"/>
+          <w:sz w:val="28"/>
+          <w:szCs w:val="28"/>
+        </w:rPr>
+        <w:t xml:space="preserve"> кластеров </w:t>
+      </w:r>
+      <w:r>
+        <w:rPr>
+          <w:rFonts w:ascii="Times New Roman" w:hAnsi="Times New Roman" w:cs="Times New Roman"/>
+          <w:sz w:val="28"/>
+          <w:szCs w:val="28"/>
+        </w:rPr>
+        <w:t>не обусловлен естественной выраженностью групп, служит для иллюстрации того, как будет проходит разбиение на кластеры при разных вводных данных, может применяться для равномерного распределения выборки на заданное количество кластеров.</w:t>
       </w:r>
     </w:p>
     <w:p>
@@ -3588,6 +3665,7 @@
           <w:sz w:val="28"/>
           <w:szCs w:val="28"/>
         </w:rPr>
+        <w:lastRenderedPageBreak/>
         <w:drawing>
           <wp:inline distT="0" distB="0" distL="0" distR="0" wp14:anchorId="4308CD55" wp14:editId="61A0D049">
             <wp:extent cx="4301836" cy="3406140"/>
@@ -3654,7 +3732,6 @@
           <w:sz w:val="24"/>
           <w:szCs w:val="24"/>
         </w:rPr>
-        <w:lastRenderedPageBreak/>
         <w:t>Рис</w:t>
       </w:r>
       <w:r>

</xml_diff>